<commit_message>
ML ABM - Finalized model
</commit_message>
<xml_diff>
--- a/farmer_level_analysis/calibrated_abm/work done.docx
+++ b/farmer_level_analysis/calibrated_abm/work done.docx
@@ -5,6 +5,229 @@
     <w:p>
       <w:pPr>
         <w:pStyle w:val="Heading1"/>
+        <w:rPr>
+          <w:lang w:eastAsia="en-GB"/>
+        </w:rPr>
+      </w:pPr>
+      <w:r>
+        <w:rPr>
+          <w:lang w:eastAsia="en-GB"/>
+        </w:rPr>
+        <w:t>Last questions on the first part</w:t>
+      </w:r>
+    </w:p>
+    <w:p>
+      <w:pPr>
+        <w:pStyle w:val="Heading2"/>
+        <w:rPr>
+          <w:color w:val="70AD47" w:themeColor="accent6"/>
+          <w:lang w:eastAsia="en-GB"/>
+        </w:rPr>
+      </w:pPr>
+      <w:r>
+        <w:rPr>
+          <w:color w:val="70AD47" w:themeColor="accent6"/>
+          <w:lang w:eastAsia="en-GB"/>
+        </w:rPr>
+        <w:t>Calibrated ABM</w:t>
+      </w:r>
+    </w:p>
+    <w:p>
+      <w:pPr>
+        <w:pStyle w:val="ListParagraph"/>
+        <w:numPr>
+          <w:ilvl w:val="0"/>
+          <w:numId w:val="10"/>
+        </w:numPr>
+        <w:rPr>
+          <w:color w:val="70AD47" w:themeColor="accent6"/>
+          <w:lang w:eastAsia="en-GB"/>
+        </w:rPr>
+      </w:pPr>
+      <w:r>
+        <w:rPr>
+          <w:color w:val="70AD47" w:themeColor="accent6"/>
+          <w:lang w:eastAsia="en-GB"/>
+        </w:rPr>
+        <w:t>Tried a finer with 0.05 of step, but same result</w:t>
+      </w:r>
+    </w:p>
+    <w:p>
+      <w:pPr>
+        <w:pStyle w:val="ListParagraph"/>
+        <w:numPr>
+          <w:ilvl w:val="1"/>
+          <w:numId w:val="10"/>
+        </w:numPr>
+        <w:rPr>
+          <w:color w:val="70AD47" w:themeColor="accent6"/>
+          <w:lang w:eastAsia="en-GB"/>
+        </w:rPr>
+      </w:pPr>
+      <w:r>
+        <w:rPr>
+          <w:color w:val="70AD47" w:themeColor="accent6"/>
+          <w:lang w:eastAsia="en-GB"/>
+        </w:rPr>
+        <w:t>The important is to say that the particular values do not have much meaning due to the uncertainties in the calculations</w:t>
+      </w:r>
+    </w:p>
+    <w:p>
+      <w:pPr>
+        <w:pStyle w:val="ListParagraph"/>
+        <w:numPr>
+          <w:ilvl w:val="1"/>
+          <w:numId w:val="10"/>
+        </w:numPr>
+        <w:rPr>
+          <w:color w:val="70AD47" w:themeColor="accent6"/>
+          <w:lang w:eastAsia="en-GB"/>
+        </w:rPr>
+      </w:pPr>
+      <w:r>
+        <w:rPr>
+          <w:color w:val="70AD47" w:themeColor="accent6"/>
+          <w:lang w:eastAsia="en-GB"/>
+        </w:rPr>
+        <w:t xml:space="preserve">But still, how to present the weights of the best model? </w:t>
+      </w:r>
+    </w:p>
+    <w:p>
+      <w:pPr>
+        <w:pStyle w:val="ListParagraph"/>
+        <w:numPr>
+          <w:ilvl w:val="2"/>
+          <w:numId w:val="10"/>
+        </w:numPr>
+        <w:rPr>
+          <w:color w:val="70AD47" w:themeColor="accent6"/>
+          <w:lang w:eastAsia="en-GB"/>
+        </w:rPr>
+      </w:pPr>
+      <w:r>
+        <w:rPr>
+          <w:color w:val="70AD47" w:themeColor="accent6"/>
+          <w:lang w:eastAsia="en-GB"/>
+        </w:rPr>
+        <w:t>I can say the weights of the best models in which range are oscillating, but not all the combination works in that range.</w:t>
+      </w:r>
+    </w:p>
+    <w:p>
+      <w:pPr>
+        <w:pStyle w:val="ListParagraph"/>
+        <w:numPr>
+          <w:ilvl w:val="2"/>
+          <w:numId w:val="10"/>
+        </w:numPr>
+        <w:rPr>
+          <w:color w:val="70AD47" w:themeColor="accent6"/>
+          <w:lang w:eastAsia="en-GB"/>
+        </w:rPr>
+      </w:pPr>
+      <w:r>
+        <w:rPr>
+          <w:color w:val="70AD47" w:themeColor="accent6"/>
+          <w:lang w:eastAsia="en-GB"/>
+        </w:rPr>
+        <w:t>Now I have to many to put in a table.</w:t>
+      </w:r>
+    </w:p>
+    <w:p>
+      <w:pPr>
+        <w:pStyle w:val="ListParagraph"/>
+        <w:numPr>
+          <w:ilvl w:val="0"/>
+          <w:numId w:val="10"/>
+        </w:numPr>
+        <w:rPr>
+          <w:color w:val="70AD47" w:themeColor="accent6"/>
+          <w:lang w:eastAsia="en-GB"/>
+        </w:rPr>
+      </w:pPr>
+      <w:r>
+        <w:rPr>
+          <w:color w:val="70AD47" w:themeColor="accent6"/>
+          <w:lang w:eastAsia="en-GB"/>
+        </w:rPr>
+        <w:t>I start with weights between -1 and 1, but then I go over 1 for 1. Maybe there is a solution with really high or low weights that works! I can justify this saying:</w:t>
+      </w:r>
+    </w:p>
+    <w:p>
+      <w:pPr>
+        <w:pStyle w:val="ListParagraph"/>
+        <w:numPr>
+          <w:ilvl w:val="1"/>
+          <w:numId w:val="10"/>
+        </w:numPr>
+        <w:rPr>
+          <w:color w:val="70AD47" w:themeColor="accent6"/>
+          <w:lang w:eastAsia="en-GB"/>
+        </w:rPr>
+      </w:pPr>
+      <w:r>
+        <w:rPr>
+          <w:color w:val="70AD47" w:themeColor="accent6"/>
+          <w:lang w:eastAsia="en-GB"/>
+        </w:rPr>
+        <w:t xml:space="preserve">To reduce overfitting, I started from weights that made sense (since CF should be between 0 and 1) </w:t>
+      </w:r>
+      <w:r>
+        <w:rPr>
+          <w:color w:val="70AD47" w:themeColor="accent6"/>
+          <w:lang w:eastAsia="en-GB"/>
+        </w:rPr>
+        <w:sym w:font="Wingdings" w:char="F0E0"/>
+      </w:r>
+      <w:r>
+        <w:rPr>
+          <w:color w:val="70AD47" w:themeColor="accent6"/>
+          <w:lang w:eastAsia="en-GB"/>
+        </w:rPr>
+        <w:t xml:space="preserve"> enough?</w:t>
+      </w:r>
+    </w:p>
+    <w:p>
+      <w:pPr>
+        <w:pStyle w:val="Heading2"/>
+        <w:rPr>
+          <w:color w:val="FF0000"/>
+          <w:lang w:eastAsia="en-GB"/>
+        </w:rPr>
+      </w:pPr>
+      <w:r>
+        <w:rPr>
+          <w:color w:val="FF0000"/>
+          <w:lang w:eastAsia="en-GB"/>
+        </w:rPr>
+        <w:t>Logistic regression</w:t>
+      </w:r>
+    </w:p>
+    <w:p>
+      <w:pPr>
+        <w:rPr>
+          <w:color w:val="FF0000"/>
+          <w:lang w:eastAsia="en-GB"/>
+        </w:rPr>
+      </w:pPr>
+    </w:p>
+    <w:p>
+      <w:pPr>
+        <w:rPr>
+          <w:color w:val="70AD47" w:themeColor="accent6"/>
+          <w:lang w:eastAsia="en-GB"/>
+        </w:rPr>
+      </w:pPr>
+      <w:r>
+        <w:rPr>
+          <w:color w:val="70AD47" w:themeColor="accent6"/>
+          <w:lang w:eastAsia="en-GB"/>
+        </w:rPr>
+        <w:t>There is till the weird thing of overfitting it that did not give the same results as the Calibrated ABM. Is not a thing we need to include, so for the moment I’ll just exclude it and maybe we can talk about it with Tiago.</w:t>
+      </w:r>
+    </w:p>
+    <w:p>
+      <w:pPr>
+        <w:pStyle w:val="Heading1"/>
       </w:pPr>
       <w:r>
         <w:t>Logistic regression</w:t>
@@ -17,17 +240,32 @@
           <w:ilvl w:val="0"/>
           <w:numId w:val="7"/>
         </w:numPr>
-      </w:pPr>
-      <w:r>
+        <w:rPr>
+          <w:color w:val="70AD47" w:themeColor="accent6"/>
+        </w:rPr>
+      </w:pPr>
+      <w:r>
+        <w:rPr>
+          <w:color w:val="70AD47" w:themeColor="accent6"/>
+        </w:rPr>
         <w:t>Use randomized search with</w:t>
       </w:r>
       <w:r>
+        <w:rPr>
+          <w:color w:val="70AD47" w:themeColor="accent6"/>
+        </w:rPr>
         <w:t xml:space="preserve"> hyper</w:t>
       </w:r>
       <w:r>
+        <w:rPr>
+          <w:color w:val="70AD47" w:themeColor="accent6"/>
+        </w:rPr>
         <w:t>parameters C and l1_ratio with the following distributions</w:t>
       </w:r>
       <w:r>
+        <w:rPr>
+          <w:color w:val="70AD47" w:themeColor="accent6"/>
+        </w:rPr>
         <w:t xml:space="preserve"> …</w:t>
       </w:r>
     </w:p>
@@ -74,8 +312,14 @@
           <w:ilvl w:val="0"/>
           <w:numId w:val="7"/>
         </w:numPr>
-      </w:pPr>
-      <w:r>
+        <w:rPr>
+          <w:color w:val="70AD47" w:themeColor="accent6"/>
+        </w:rPr>
+      </w:pPr>
+      <w:r>
+        <w:rPr>
+          <w:color w:val="70AD47" w:themeColor="accent6"/>
+        </w:rPr>
         <w:t>Use f1 score to select best model</w:t>
       </w:r>
     </w:p>
@@ -142,27 +386,27 @@
           <w:numId w:val="7"/>
         </w:numPr>
         <w:rPr>
-          <w:color w:val="000000"/>
-          <w:lang w:eastAsia="en-GB"/>
-        </w:rPr>
-      </w:pPr>
-      <w:r>
-        <w:rPr>
-          <w:color w:val="000000"/>
+          <w:color w:val="70AD47" w:themeColor="accent6"/>
+          <w:lang w:eastAsia="en-GB"/>
+        </w:rPr>
+      </w:pPr>
+      <w:r>
+        <w:rPr>
+          <w:color w:val="70AD47" w:themeColor="accent6"/>
           <w:lang w:eastAsia="en-GB"/>
         </w:rPr>
         <w:t xml:space="preserve">Tried with </w:t>
       </w:r>
       <w:r>
         <w:rPr>
-          <w:color w:val="000000"/>
+          <w:color w:val="70AD47" w:themeColor="accent6"/>
           <w:lang w:eastAsia="en-GB"/>
         </w:rPr>
         <w:t xml:space="preserve">only </w:t>
       </w:r>
       <w:r>
         <w:rPr>
-          <w:color w:val="000000"/>
+          <w:color w:val="70AD47" w:themeColor="accent6"/>
           <w:lang w:eastAsia="en-GB"/>
         </w:rPr>
         <w:t>4 and all features</w:t>
@@ -250,7 +494,27 @@
           <w:color w:val="000000"/>
           <w:lang w:eastAsia="en-GB"/>
         </w:rPr>
-        <w:t>If I choose log_loss as main score, in all cases the best model found was the one with all 0s.</w:t>
+        <w:t xml:space="preserve">If I choose </w:t>
+      </w:r>
+      <w:proofErr w:type="spellStart"/>
+      <w:r>
+        <w:rPr>
+          <w:b/>
+          <w:bCs/>
+          <w:color w:val="000000"/>
+          <w:lang w:eastAsia="en-GB"/>
+        </w:rPr>
+        <w:t>log_loss</w:t>
+      </w:r>
+      <w:proofErr w:type="spellEnd"/>
+      <w:r>
+        <w:rPr>
+          <w:b/>
+          <w:bCs/>
+          <w:color w:val="000000"/>
+          <w:lang w:eastAsia="en-GB"/>
+        </w:rPr>
+        <w:t xml:space="preserve"> as main score, in all cases the best model found was the one with all 0s.</w:t>
       </w:r>
     </w:p>
     <w:p>
@@ -342,8 +606,17 @@
           <w:color w:val="000000"/>
           <w:lang w:eastAsia="en-GB"/>
         </w:rPr>
-        <w:t xml:space="preserve"> weights as with log_loss</w:t>
-      </w:r>
+        <w:t xml:space="preserve"> weights as with </w:t>
+      </w:r>
+      <w:proofErr w:type="spellStart"/>
+      <w:r>
+        <w:rPr>
+          <w:color w:val="000000"/>
+          <w:lang w:eastAsia="en-GB"/>
+        </w:rPr>
+        <w:t>log_loss</w:t>
+      </w:r>
+      <w:proofErr w:type="spellEnd"/>
     </w:p>
     <w:p>
       <w:pPr>
@@ -439,7 +712,15 @@
         <w:t xml:space="preserve">I think </w:t>
       </w:r>
       <w:r>
-        <w:t xml:space="preserve">because result of GridSearchCV is average of splits, and with </w:t>
+        <w:t xml:space="preserve">because result of </w:t>
+      </w:r>
+      <w:proofErr w:type="spellStart"/>
+      <w:r>
+        <w:t>GridSearchCV</w:t>
+      </w:r>
+      <w:proofErr w:type="spellEnd"/>
+      <w:r>
+        <w:t xml:space="preserve"> is average of splits, and with </w:t>
       </w:r>
       <w:r>
         <w:t xml:space="preserve">so </w:t>
@@ -460,8 +741,13 @@
         <w:t xml:space="preserve"> it is kind of stochastic!</w:t>
       </w:r>
       <w:r>
-        <w:t xml:space="preserve"> (But we are choosing the best performing on gridsearch</w:t>
-      </w:r>
+        <w:t xml:space="preserve"> (But we are choosing the best performing on </w:t>
+      </w:r>
+      <w:proofErr w:type="spellStart"/>
+      <w:r>
+        <w:t>gridsearch</w:t>
+      </w:r>
+      <w:proofErr w:type="spellEnd"/>
       <w:r>
         <w:t xml:space="preserve"> so it can make sense)</w:t>
       </w:r>
@@ -503,6 +789,7 @@
           <w:color w:val="000000"/>
           <w:lang w:eastAsia="en-GB"/>
         </w:rPr>
+        <w:lastRenderedPageBreak/>
         <w:t>Not all adopting</w:t>
       </w:r>
     </w:p>
@@ -569,7 +856,23 @@
           <w:color w:val="000000"/>
           <w:lang w:eastAsia="en-GB"/>
         </w:rPr>
-        <w:t xml:space="preserve">One reason for the difference before: I was selecting the model with the best log_loss, so probabilistically, not f1 </w:t>
+        <w:t xml:space="preserve">One reason for the difference before: I was selecting the model with the best </w:t>
+      </w:r>
+      <w:proofErr w:type="spellStart"/>
+      <w:r>
+        <w:rPr>
+          <w:color w:val="000000"/>
+          <w:lang w:eastAsia="en-GB"/>
+        </w:rPr>
+        <w:t>log_loss</w:t>
+      </w:r>
+      <w:proofErr w:type="spellEnd"/>
+      <w:r>
+        <w:rPr>
+          <w:color w:val="000000"/>
+          <w:lang w:eastAsia="en-GB"/>
+        </w:rPr>
+        <w:t xml:space="preserve">, so probabilistically, not f1 </w:t>
       </w:r>
       <w:r>
         <w:rPr>
@@ -713,52 +1016,7 @@
     </w:p>
     <w:p>
       <w:pPr>
-        <w:pStyle w:val="Heading2"/>
-      </w:pPr>
-      <w:r>
-        <w:lastRenderedPageBreak/>
-        <w:t>Other notes</w:t>
-      </w:r>
-    </w:p>
-    <w:p>
-      <w:pPr>
-        <w:pStyle w:val="ListParagraph"/>
-        <w:numPr>
-          <w:ilvl w:val="0"/>
-          <w:numId w:val="1"/>
-        </w:numPr>
-      </w:pPr>
-      <w:r>
-        <w:t>Pasture_area in toy abm can be taken away if we’ll not do anything with it (if no regression is done for example)</w:t>
-      </w:r>
-      <w:r>
-        <w:t xml:space="preserve"> + name changes to pasture_surface</w:t>
-      </w:r>
-    </w:p>
-    <w:p>
-      <w:pPr>
-        <w:pStyle w:val="ListParagraph"/>
-        <w:numPr>
-          <w:ilvl w:val="0"/>
-          <w:numId w:val="1"/>
-        </w:numPr>
-      </w:pPr>
-      <w:r>
-        <w:t xml:space="preserve">Table 23 (features) </w:t>
-      </w:r>
-      <w:r>
-        <w:sym w:font="Wingdings" w:char="F0E0"/>
-      </w:r>
-      <w:r>
-        <w:t xml:space="preserve"> change Manipulation procedure of LegalForm (individual and associated instead of 0 and 1) </w:t>
-      </w:r>
-      <w:r>
-        <w:t>+ change to  “legal form of the farm” in table 2</w:t>
-      </w:r>
-    </w:p>
-    <w:p>
-      <w:pPr>
-        <w:pStyle w:val="Heading2"/>
+        <w:pStyle w:val="Heading1"/>
       </w:pPr>
       <w:r>
         <w:t>Things done in calibrated ABM</w:t>
@@ -776,6 +1034,7 @@
         <w:t xml:space="preserve">Included </w:t>
       </w:r>
       <w:commentRangeStart w:id="0"/>
+      <w:proofErr w:type="spellStart"/>
       <w:r>
         <w:rPr>
           <w:i/>
@@ -784,6 +1043,7 @@
         <w:t>PastureSurface</w:t>
       </w:r>
       <w:commentRangeEnd w:id="0"/>
+      <w:proofErr w:type="spellEnd"/>
       <w:r>
         <w:rPr>
           <w:rStyle w:val="CommentReference"/>
@@ -795,8 +1055,33 @@
           <w:i/>
           <w:iCs/>
         </w:rPr>
-        <w:t>, PercentRentedLand and LegalForm</w:t>
-      </w:r>
+        <w:t xml:space="preserve">, </w:t>
+      </w:r>
+      <w:proofErr w:type="spellStart"/>
+      <w:r>
+        <w:rPr>
+          <w:i/>
+          <w:iCs/>
+        </w:rPr>
+        <w:t>PercentRentedLand</w:t>
+      </w:r>
+      <w:proofErr w:type="spellEnd"/>
+      <w:r>
+        <w:rPr>
+          <w:i/>
+          <w:iCs/>
+        </w:rPr>
+        <w:t xml:space="preserve"> and </w:t>
+      </w:r>
+      <w:proofErr w:type="spellStart"/>
+      <w:r>
+        <w:rPr>
+          <w:i/>
+          <w:iCs/>
+        </w:rPr>
+        <w:t>LegalForm</w:t>
+      </w:r>
+      <w:proofErr w:type="spellEnd"/>
       <w:r>
         <w:t xml:space="preserve"> in Farms database</w:t>
       </w:r>
@@ -862,7 +1147,15 @@
         <w:sym w:font="Wingdings" w:char="F0E0"/>
       </w:r>
       <w:r>
-        <w:t xml:space="preserve"> need to be in the right order! (not dict since </w:t>
+        <w:t xml:space="preserve"> need to be in the right order! (not </w:t>
+      </w:r>
+      <w:proofErr w:type="spellStart"/>
+      <w:r>
+        <w:t>dict</w:t>
+      </w:r>
+      <w:proofErr w:type="spellEnd"/>
+      <w:r>
+        <w:t xml:space="preserve"> since </w:t>
       </w:r>
       <w:r>
         <w:t>not possible to batch run)</w:t>
@@ -931,6 +1224,7 @@
           <w:iCs/>
         </w:rPr>
       </w:pPr>
+      <w:proofErr w:type="spellStart"/>
       <w:r>
         <w:rPr>
           <w:i/>
@@ -938,6 +1232,7 @@
         </w:rPr>
         <w:t>HighestEducationalDegree</w:t>
       </w:r>
+      <w:proofErr w:type="spellEnd"/>
       <w:r>
         <w:rPr>
           <w:i/>
@@ -994,9 +1289,11 @@
           <w:numId w:val="2"/>
         </w:numPr>
       </w:pPr>
+      <w:proofErr w:type="spellStart"/>
       <w:r>
         <w:t>Transf</w:t>
       </w:r>
+      <w:proofErr w:type="spellEnd"/>
     </w:p>
     <w:p>
       <w:pPr>
@@ -1006,6 +1303,7 @@
           <w:numId w:val="2"/>
         </w:numPr>
       </w:pPr>
+      <w:proofErr w:type="spellStart"/>
       <w:r>
         <w:rPr>
           <w:i/>
@@ -1013,6 +1311,7 @@
         </w:rPr>
         <w:t>PastureSurface</w:t>
       </w:r>
+      <w:proofErr w:type="spellEnd"/>
       <w:r>
         <w:rPr>
           <w:i/>
@@ -1032,6 +1331,7 @@
           <w:numId w:val="2"/>
         </w:numPr>
       </w:pPr>
+      <w:proofErr w:type="spellStart"/>
       <w:r>
         <w:rPr>
           <w:i/>
@@ -1039,6 +1339,7 @@
         </w:rPr>
         <w:t>PercentRentedLand</w:t>
       </w:r>
+      <w:proofErr w:type="spellEnd"/>
       <w:r>
         <w:rPr>
           <w:i/>
@@ -1058,6 +1359,7 @@
           <w:numId w:val="2"/>
         </w:numPr>
       </w:pPr>
+      <w:proofErr w:type="spellStart"/>
       <w:r>
         <w:rPr>
           <w:i/>
@@ -1065,6 +1367,7 @@
         </w:rPr>
         <w:t>LegalForm</w:t>
       </w:r>
+      <w:proofErr w:type="spellEnd"/>
       <w:r>
         <w:rPr>
           <w:i/>
@@ -1073,7 +1376,15 @@
         <w:t>:</w:t>
       </w:r>
       <w:r>
-        <w:t xml:space="preserve"> econded as 1 if Individual or 0 if Associated</w:t>
+        <w:t xml:space="preserve"> </w:t>
+      </w:r>
+      <w:proofErr w:type="spellStart"/>
+      <w:r>
+        <w:t>econded</w:t>
+      </w:r>
+      <w:proofErr w:type="spellEnd"/>
+      <w:r>
+        <w:t xml:space="preserve"> as 1 if Individual or 0 if Associated</w:t>
       </w:r>
     </w:p>
     <w:p>
@@ -1085,7 +1396,31 @@
         </w:numPr>
       </w:pPr>
       <w:r>
-        <w:t xml:space="preserve">Added state variables to farms: percent_rented_land, pasture_surface, legal_form also set in </w:t>
+        <w:t xml:space="preserve">Added state variables to farms: </w:t>
+      </w:r>
+      <w:proofErr w:type="spellStart"/>
+      <w:r>
+        <w:t>percent_rented_land</w:t>
+      </w:r>
+      <w:proofErr w:type="spellEnd"/>
+      <w:r>
+        <w:t xml:space="preserve">, </w:t>
+      </w:r>
+      <w:proofErr w:type="spellStart"/>
+      <w:r>
+        <w:t>pasture_surface</w:t>
+      </w:r>
+      <w:proofErr w:type="spellEnd"/>
+      <w:r>
+        <w:t xml:space="preserve">, </w:t>
+      </w:r>
+      <w:proofErr w:type="spellStart"/>
+      <w:r>
+        <w:t>legal_form</w:t>
+      </w:r>
+      <w:proofErr w:type="spellEnd"/>
+      <w:r>
+        <w:t xml:space="preserve"> also set in </w:t>
       </w:r>
       <w:r>
         <w:rPr>
@@ -1175,6 +1510,7 @@
       <w:r>
         <w:t xml:space="preserve"> for the weight relative to </w:t>
       </w:r>
+      <w:proofErr w:type="spellStart"/>
       <w:r>
         <w:rPr>
           <w:i/>
@@ -1196,6 +1532,7 @@
         </w:rPr>
         <w:t>ghestEdationalDegree</w:t>
       </w:r>
+      <w:proofErr w:type="spellEnd"/>
       <w:r>
         <w:rPr>
           <w:i/>
@@ -1228,33 +1565,60 @@
       <w:r>
         <w:t xml:space="preserve"> and multiples for relative weight: </w:t>
       </w:r>
+      <w:proofErr w:type="spellStart"/>
       <w:r>
         <w:rPr>
           <w:i/>
           <w:iCs/>
         </w:rPr>
-        <w:t>pasture_surface, legal_form</w:t>
-      </w:r>
+        <w:t>pasture_surface</w:t>
+      </w:r>
+      <w:proofErr w:type="spellEnd"/>
       <w:r>
         <w:rPr>
           <w:i/>
           <w:iCs/>
         </w:rPr>
-        <w:t>,</w:t>
-      </w:r>
+        <w:t xml:space="preserve">, </w:t>
+      </w:r>
+      <w:proofErr w:type="spellStart"/>
       <w:r>
         <w:rPr>
           <w:i/>
           <w:iCs/>
         </w:rPr>
-        <w:t xml:space="preserve"> </w:t>
-      </w:r>
+        <w:t>legal_form</w:t>
+      </w:r>
+      <w:proofErr w:type="spellEnd"/>
       <w:r>
         <w:rPr>
           <w:i/>
           <w:iCs/>
         </w:rPr>
-        <w:t>percent_rented_land,</w:t>
+        <w:t>,</w:t>
+      </w:r>
+      <w:r>
+        <w:rPr>
+          <w:i/>
+          <w:iCs/>
+        </w:rPr>
+        <w:t xml:space="preserve"> </w:t>
+      </w:r>
+      <w:proofErr w:type="spellStart"/>
+      <w:r>
+        <w:rPr>
+          <w:i/>
+          <w:iCs/>
+        </w:rPr>
+        <w:t>percent_rented_land</w:t>
+      </w:r>
+      <w:proofErr w:type="spellEnd"/>
+      <w:r>
+        <w:rPr>
+          <w:i/>
+          <w:iCs/>
+        </w:rPr>
+        <w:t>,</w:t>
       </w:r>
     </w:p>
     <w:p>
@@ -1265,8 +1629,14 @@
           <w:numId w:val="2"/>
         </w:numPr>
       </w:pPr>
-      <w:r>
-        <w:t>Education_confidence, that was an attribute of the pasture (hidden), is not anymore in the model!  Take away referments to it</w:t>
+      <w:proofErr w:type="spellStart"/>
+      <w:r>
+        <w:lastRenderedPageBreak/>
+        <w:t>Education_confidence</w:t>
+      </w:r>
+      <w:proofErr w:type="spellEnd"/>
+      <w:r>
+        <w:t>, that was an attribute of the pasture (hidden), is not anymore in the model!  Take away referments to it</w:t>
       </w:r>
     </w:p>
     <w:p>
@@ -1289,8 +1659,13 @@
           <w:numId w:val="2"/>
         </w:numPr>
       </w:pPr>
-      <w:r>
-        <w:t>npv_adoption:</w:t>
+      <w:proofErr w:type="spellStart"/>
+      <w:r>
+        <w:t>npv_adoption</w:t>
+      </w:r>
+      <w:proofErr w:type="spellEnd"/>
+      <w:r>
+        <w:t>:</w:t>
       </w:r>
     </w:p>
     <w:p>
@@ -1326,7 +1701,15 @@
         </w:numPr>
       </w:pPr>
       <w:r>
-        <w:t>Therefore, confidence factor not calculated inside but already given (npv_adoption submodel)</w:t>
+        <w:t>Therefore, confidence factor not calculated inside but already given (</w:t>
+      </w:r>
+      <w:proofErr w:type="spellStart"/>
+      <w:r>
+        <w:t>npv_adoption</w:t>
+      </w:r>
+      <w:proofErr w:type="spellEnd"/>
+      <w:r>
+        <w:t xml:space="preserve"> submodel)</w:t>
       </w:r>
     </w:p>
     <w:p>
@@ -1358,7 +1741,6 @@
         <w:pStyle w:val="Heading3"/>
       </w:pPr>
       <w:r>
-        <w:lastRenderedPageBreak/>
         <w:t>Calibration</w:t>
       </w:r>
     </w:p>
@@ -1493,7 +1875,7 @@
         <w:rPr>
           <w:b/>
           <w:bCs/>
-          <w:color w:val="000000"/>
+          <w:color w:val="70AD47" w:themeColor="accent6"/>
         </w:rPr>
         <w:t>But we can just justify that this model was actually built to overfit!</w:t>
       </w:r>
@@ -1505,26 +1887,50 @@
           <w:ilvl w:val="0"/>
           <w:numId w:val="3"/>
         </w:numPr>
-      </w:pPr>
-      <w:r>
+        <w:rPr>
+          <w:color w:val="FF0000"/>
+        </w:rPr>
+      </w:pPr>
+      <w:r>
+        <w:rPr>
+          <w:color w:val="FF0000"/>
+        </w:rPr>
         <w:t xml:space="preserve">Left as </w:t>
       </w:r>
       <w:r>
+        <w:rPr>
+          <w:color w:val="FF0000"/>
+        </w:rPr>
         <w:t>list given</w:t>
       </w:r>
       <w:r>
+        <w:rPr>
+          <w:color w:val="FF0000"/>
+        </w:rPr>
         <w:t xml:space="preserve"> and not defined sing</w:t>
       </w:r>
       <w:r>
+        <w:rPr>
+          <w:color w:val="FF0000"/>
+        </w:rPr>
         <w:t>l</w:t>
       </w:r>
       <w:r>
+        <w:rPr>
+          <w:color w:val="FF0000"/>
+        </w:rPr>
         <w:t>e weights</w:t>
       </w:r>
       <w:r>
+        <w:rPr>
+          <w:color w:val="FF0000"/>
+        </w:rPr>
         <w:t xml:space="preserve"> as parameters</w:t>
       </w:r>
       <w:r>
+        <w:rPr>
+          <w:color w:val="FF0000"/>
+        </w:rPr>
         <w:t xml:space="preserve"> since possible to give more constraints if wanted and/or avoid some combinations</w:t>
       </w:r>
     </w:p>
@@ -1535,14 +1941,26 @@
           <w:ilvl w:val="0"/>
           <w:numId w:val="3"/>
         </w:numPr>
-      </w:pPr>
-      <w:r>
+        <w:rPr>
+          <w:color w:val="70AD47" w:themeColor="accent6"/>
+        </w:rPr>
+      </w:pPr>
+      <w:r>
+        <w:rPr>
+          <w:color w:val="70AD47" w:themeColor="accent6"/>
+        </w:rPr>
         <w:t>Procedure in more steps every time more refined</w:t>
       </w:r>
       <w:r>
+        <w:rPr>
+          <w:color w:val="70AD47" w:themeColor="accent6"/>
+        </w:rPr>
         <w:t xml:space="preserve"> around the best solution found</w:t>
       </w:r>
       <w:r>
+        <w:rPr>
+          <w:color w:val="70AD47" w:themeColor="accent6"/>
+        </w:rPr>
         <w:t>:</w:t>
       </w:r>
     </w:p>
@@ -1553,40 +1971,66 @@
           <w:ilvl w:val="2"/>
           <w:numId w:val="3"/>
         </w:numPr>
-      </w:pPr>
-      <w:r>
+        <w:rPr>
+          <w:color w:val="70AD47" w:themeColor="accent6"/>
+        </w:rPr>
+      </w:pPr>
+      <w:r>
+        <w:rPr>
+          <w:color w:val="70AD47" w:themeColor="accent6"/>
+        </w:rPr>
         <w:t>1</w:t>
       </w:r>
       <w:r>
         <w:rPr>
+          <w:color w:val="70AD47" w:themeColor="accent6"/>
           <w:vertAlign w:val="superscript"/>
         </w:rPr>
         <w:t>st</w:t>
       </w:r>
       <w:r>
+        <w:rPr>
+          <w:color w:val="70AD47" w:themeColor="accent6"/>
+        </w:rPr>
         <w:t xml:space="preserve">: </w:t>
       </w:r>
       <w:r>
+        <w:rPr>
+          <w:color w:val="70AD47" w:themeColor="accent6"/>
+        </w:rPr>
         <w:t xml:space="preserve">Generation of weights from </w:t>
       </w:r>
       <w:commentRangeStart w:id="1"/>
       <w:r>
+        <w:rPr>
+          <w:color w:val="70AD47" w:themeColor="accent6"/>
+        </w:rPr>
         <w:t>-1 to 1</w:t>
       </w:r>
       <w:r>
+        <w:rPr>
+          <w:color w:val="70AD47" w:themeColor="accent6"/>
+        </w:rPr>
         <w:t xml:space="preserve">, </w:t>
       </w:r>
       <w:commentRangeEnd w:id="1"/>
       <w:r>
         <w:rPr>
           <w:rStyle w:val="CommentReference"/>
+          <w:color w:val="70AD47" w:themeColor="accent6"/>
         </w:rPr>
         <w:commentReference w:id="1"/>
       </w:r>
       <w:r>
+        <w:rPr>
+          <w:color w:val="70AD47" w:themeColor="accent6"/>
+        </w:rPr>
         <w:t>with step of 0.</w:t>
       </w:r>
       <w:r>
+        <w:rPr>
+          <w:color w:val="70AD47" w:themeColor="accent6"/>
+        </w:rPr>
         <w:t>5</w:t>
       </w:r>
     </w:p>
@@ -1597,17 +2041,27 @@
           <w:ilvl w:val="2"/>
           <w:numId w:val="3"/>
         </w:numPr>
-      </w:pPr>
-      <w:r>
+        <w:rPr>
+          <w:color w:val="70AD47" w:themeColor="accent6"/>
+        </w:rPr>
+      </w:pPr>
+      <w:r>
+        <w:rPr>
+          <w:color w:val="70AD47" w:themeColor="accent6"/>
+        </w:rPr>
         <w:t>2</w:t>
       </w:r>
       <w:r>
         <w:rPr>
+          <w:color w:val="70AD47" w:themeColor="accent6"/>
           <w:vertAlign w:val="superscript"/>
         </w:rPr>
         <w:t>nd</w:t>
       </w:r>
       <w:r>
+        <w:rPr>
+          <w:color w:val="70AD47" w:themeColor="accent6"/>
+        </w:rPr>
         <w:t xml:space="preserve">: </w:t>
       </w:r>
     </w:p>
@@ -1618,8 +2072,14 @@
           <w:ilvl w:val="1"/>
           <w:numId w:val="3"/>
         </w:numPr>
-      </w:pPr>
-      <w:r>
+        <w:rPr>
+          <w:color w:val="70AD47" w:themeColor="accent6"/>
+        </w:rPr>
+      </w:pPr>
+      <w:r>
+        <w:rPr>
+          <w:color w:val="70AD47" w:themeColor="accent6"/>
+        </w:rPr>
         <w:t>Every iteration: study of F1 scores distribution and trends</w:t>
       </w:r>
     </w:p>
@@ -1630,8 +2090,14 @@
           <w:ilvl w:val="1"/>
           <w:numId w:val="3"/>
         </w:numPr>
-      </w:pPr>
-      <w:r>
+        <w:rPr>
+          <w:color w:val="70AD47" w:themeColor="accent6"/>
+        </w:rPr>
+      </w:pPr>
+      <w:r>
+        <w:rPr>
+          <w:color w:val="70AD47" w:themeColor="accent6"/>
+        </w:rPr>
         <w:t>Until no improvement</w:t>
       </w:r>
     </w:p>
@@ -1773,8 +2239,13 @@
     </w:p>
     <w:p>
       <w:r>
-        <w:t>Same as for toy abm</w:t>
-      </w:r>
+        <w:t xml:space="preserve">Same as for toy </w:t>
+      </w:r>
+      <w:proofErr w:type="spellStart"/>
+      <w:r>
+        <w:t>abm</w:t>
+      </w:r>
+      <w:proofErr w:type="spellEnd"/>
     </w:p>
     <w:p/>
     <w:sectPr>
@@ -2362,6 +2833,119 @@
     </w:lvl>
   </w:abstractNum>
   <w:abstractNum w:abstractNumId="5" w15:restartNumberingAfterBreak="0">
+    <w:nsid w:val="4F181CE5"/>
+    <w:multiLevelType w:val="hybridMultilevel"/>
+    <w:tmpl w:val="1EB43E66"/>
+    <w:lvl w:ilvl="0" w:tplc="08090001">
+      <w:start w:val="1"/>
+      <w:numFmt w:val="bullet"/>
+      <w:lvlText w:val=""/>
+      <w:lvlJc w:val="left"/>
+      <w:pPr>
+        <w:ind w:left="720" w:hanging="360"/>
+      </w:pPr>
+      <w:rPr>
+        <w:rFonts w:ascii="Symbol" w:hAnsi="Symbol" w:hint="default"/>
+      </w:rPr>
+    </w:lvl>
+    <w:lvl w:ilvl="1" w:tplc="08090003">
+      <w:start w:val="1"/>
+      <w:numFmt w:val="bullet"/>
+      <w:lvlText w:val="o"/>
+      <w:lvlJc w:val="left"/>
+      <w:pPr>
+        <w:ind w:left="1440" w:hanging="360"/>
+      </w:pPr>
+      <w:rPr>
+        <w:rFonts w:ascii="Courier New" w:hAnsi="Courier New" w:cs="Courier New" w:hint="default"/>
+      </w:rPr>
+    </w:lvl>
+    <w:lvl w:ilvl="2" w:tplc="08090005">
+      <w:start w:val="1"/>
+      <w:numFmt w:val="bullet"/>
+      <w:lvlText w:val=""/>
+      <w:lvlJc w:val="left"/>
+      <w:pPr>
+        <w:ind w:left="2160" w:hanging="360"/>
+      </w:pPr>
+      <w:rPr>
+        <w:rFonts w:ascii="Wingdings" w:hAnsi="Wingdings" w:hint="default"/>
+      </w:rPr>
+    </w:lvl>
+    <w:lvl w:ilvl="3" w:tplc="08090001" w:tentative="1">
+      <w:start w:val="1"/>
+      <w:numFmt w:val="bullet"/>
+      <w:lvlText w:val=""/>
+      <w:lvlJc w:val="left"/>
+      <w:pPr>
+        <w:ind w:left="2880" w:hanging="360"/>
+      </w:pPr>
+      <w:rPr>
+        <w:rFonts w:ascii="Symbol" w:hAnsi="Symbol" w:hint="default"/>
+      </w:rPr>
+    </w:lvl>
+    <w:lvl w:ilvl="4" w:tplc="08090003" w:tentative="1">
+      <w:start w:val="1"/>
+      <w:numFmt w:val="bullet"/>
+      <w:lvlText w:val="o"/>
+      <w:lvlJc w:val="left"/>
+      <w:pPr>
+        <w:ind w:left="3600" w:hanging="360"/>
+      </w:pPr>
+      <w:rPr>
+        <w:rFonts w:ascii="Courier New" w:hAnsi="Courier New" w:cs="Courier New" w:hint="default"/>
+      </w:rPr>
+    </w:lvl>
+    <w:lvl w:ilvl="5" w:tplc="08090005" w:tentative="1">
+      <w:start w:val="1"/>
+      <w:numFmt w:val="bullet"/>
+      <w:lvlText w:val=""/>
+      <w:lvlJc w:val="left"/>
+      <w:pPr>
+        <w:ind w:left="4320" w:hanging="360"/>
+      </w:pPr>
+      <w:rPr>
+        <w:rFonts w:ascii="Wingdings" w:hAnsi="Wingdings" w:hint="default"/>
+      </w:rPr>
+    </w:lvl>
+    <w:lvl w:ilvl="6" w:tplc="08090001" w:tentative="1">
+      <w:start w:val="1"/>
+      <w:numFmt w:val="bullet"/>
+      <w:lvlText w:val=""/>
+      <w:lvlJc w:val="left"/>
+      <w:pPr>
+        <w:ind w:left="5040" w:hanging="360"/>
+      </w:pPr>
+      <w:rPr>
+        <w:rFonts w:ascii="Symbol" w:hAnsi="Symbol" w:hint="default"/>
+      </w:rPr>
+    </w:lvl>
+    <w:lvl w:ilvl="7" w:tplc="08090003" w:tentative="1">
+      <w:start w:val="1"/>
+      <w:numFmt w:val="bullet"/>
+      <w:lvlText w:val="o"/>
+      <w:lvlJc w:val="left"/>
+      <w:pPr>
+        <w:ind w:left="5760" w:hanging="360"/>
+      </w:pPr>
+      <w:rPr>
+        <w:rFonts w:ascii="Courier New" w:hAnsi="Courier New" w:cs="Courier New" w:hint="default"/>
+      </w:rPr>
+    </w:lvl>
+    <w:lvl w:ilvl="8" w:tplc="08090005" w:tentative="1">
+      <w:start w:val="1"/>
+      <w:numFmt w:val="bullet"/>
+      <w:lvlText w:val=""/>
+      <w:lvlJc w:val="left"/>
+      <w:pPr>
+        <w:ind w:left="6480" w:hanging="360"/>
+      </w:pPr>
+      <w:rPr>
+        <w:rFonts w:ascii="Wingdings" w:hAnsi="Wingdings" w:hint="default"/>
+      </w:rPr>
+    </w:lvl>
+  </w:abstractNum>
+  <w:abstractNum w:abstractNumId="6" w15:restartNumberingAfterBreak="0">
     <w:nsid w:val="55F306BB"/>
     <w:multiLevelType w:val="hybridMultilevel"/>
     <w:tmpl w:val="E22E8710"/>
@@ -2474,7 +3058,7 @@
       </w:rPr>
     </w:lvl>
   </w:abstractNum>
-  <w:abstractNum w:abstractNumId="6" w15:restartNumberingAfterBreak="0">
+  <w:abstractNum w:abstractNumId="7" w15:restartNumberingAfterBreak="0">
     <w:nsid w:val="57F636CF"/>
     <w:multiLevelType w:val="hybridMultilevel"/>
     <w:tmpl w:val="AF8C1FC8"/>
@@ -2587,7 +3171,7 @@
       </w:rPr>
     </w:lvl>
   </w:abstractNum>
-  <w:abstractNum w:abstractNumId="7" w15:restartNumberingAfterBreak="0">
+  <w:abstractNum w:abstractNumId="8" w15:restartNumberingAfterBreak="0">
     <w:nsid w:val="5934611F"/>
     <w:multiLevelType w:val="hybridMultilevel"/>
     <w:tmpl w:val="6E7E5AD4"/>
@@ -2700,7 +3284,7 @@
       </w:rPr>
     </w:lvl>
   </w:abstractNum>
-  <w:abstractNum w:abstractNumId="8" w15:restartNumberingAfterBreak="0">
+  <w:abstractNum w:abstractNumId="9" w15:restartNumberingAfterBreak="0">
     <w:nsid w:val="7ABA7FEA"/>
     <w:multiLevelType w:val="hybridMultilevel"/>
     <w:tmpl w:val="FDBEE81E"/>
@@ -2814,13 +3398,13 @@
     </w:lvl>
   </w:abstractNum>
   <w:num w:numId="1">
-    <w:abstractNumId w:val="7"/>
+    <w:abstractNumId w:val="8"/>
   </w:num>
   <w:num w:numId="2">
-    <w:abstractNumId w:val="8"/>
+    <w:abstractNumId w:val="9"/>
   </w:num>
   <w:num w:numId="3">
-    <w:abstractNumId w:val="6"/>
+    <w:abstractNumId w:val="7"/>
   </w:num>
   <w:num w:numId="4">
     <w:abstractNumId w:val="4"/>
@@ -2838,6 +3422,9 @@
     <w:abstractNumId w:val="1"/>
   </w:num>
   <w:num w:numId="9">
+    <w:abstractNumId w:val="6"/>
+  </w:num>
+  <w:num w:numId="10">
     <w:abstractNumId w:val="5"/>
   </w:num>
 </w:numbering>

</xml_diff>